<commit_message>
weghalen void in syll h1
</commit_message>
<xml_diff>
--- a/Basis Programmeren syllabus.docx
+++ b/Basis Programmeren syllabus.docx
@@ -4643,7 +4643,15 @@
         <w:rPr>
           <w:rFonts w:cs="Courier"/>
         </w:rPr>
-        <w:t>Roep daar de methode void turn180() aan. Kijk in het voorbeeld hierboven hoe dit moet.</w:t>
+        <w:t>Roep daar de methode</w:t>
+      </w:r>
+      <w:bookmarkStart w:id="0" w:name="_GoBack"/>
+      <w:bookmarkEnd w:id="0"/>
+      <w:r>
+        <w:rPr>
+          <w:rFonts w:cs="Courier"/>
+        </w:rPr>
+        <w:t xml:space="preserve"> turn180() aan. Kijk in het voorbeeld hierboven hoe dit moet.</w:t>
       </w:r>
     </w:p>
     <w:p>
@@ -5914,8 +5922,6 @@
           <w:rFonts w:cs="Courier"/>
         </w:rPr>
       </w:pPr>
-      <w:bookmarkStart w:id="0" w:name="_GoBack"/>
-      <w:bookmarkEnd w:id="0"/>
     </w:p>
     <w:sectPr>
       <w:footerReference w:type="even" r:id="rId24"/>

</xml_diff>